<commit_message>
Update : certificate document
</commit_message>
<xml_diff>
--- a/WebClient/DocGenerator.Certificate/Resources/Certificate.docx
+++ b/WebClient/DocGenerator.Certificate/Resources/Certificate.docx
@@ -418,20 +418,42 @@
       <w:pPr>
         <w:rPr>
           <w:color w:val="000000" w:themeColor="text1"/>
-          <w:sz w:val="144"/>
-          <w:szCs w:val="144"/>
+          <w:sz w:val="72"/>
+          <w:szCs w:val="72"/>
           <w:lang w:val="pt-BR"/>
         </w:rPr>
       </w:pPr>
+      <w:proofErr w:type="spellStart"/>
       <w:r>
         <w:rPr>
           <w:color w:val="000000" w:themeColor="text1"/>
-          <w:sz w:val="144"/>
-          <w:szCs w:val="144"/>
+          <w:sz w:val="72"/>
+          <w:szCs w:val="72"/>
           <w:lang w:val="pt-BR"/>
         </w:rPr>
-        <w:t>[COURSENAME]</w:t>
+        <w:t>Copy</w:t>
       </w:r>
+      <w:proofErr w:type="spellEnd"/>
+      <w:r>
+        <w:rPr>
+          <w:color w:val="000000" w:themeColor="text1"/>
+          <w:sz w:val="72"/>
+          <w:szCs w:val="72"/>
+          <w:lang w:val="pt-BR"/>
+        </w:rPr>
+        <w:t xml:space="preserve"> </w:t>
+      </w:r>
+      <w:proofErr w:type="spellStart"/>
+      <w:r>
+        <w:rPr>
+          <w:color w:val="000000" w:themeColor="text1"/>
+          <w:sz w:val="72"/>
+          <w:szCs w:val="72"/>
+          <w:lang w:val="pt-BR"/>
+        </w:rPr>
+        <w:t>Company</w:t>
+      </w:r>
+      <w:proofErr w:type="spellEnd"/>
     </w:p>
     <w:p>
       <w:pPr>
@@ -492,7 +514,25 @@
           <w:szCs w:val="36"/>
           <w:lang w:val="pt-BR"/>
         </w:rPr>
-        <w:t xml:space="preserve"> finalizou com sucesso o curso da empresa COPY.</w:t>
+        <w:t xml:space="preserve"> finalizou com sucesso o curso d</w:t>
+      </w:r>
+      <w:r>
+        <w:rPr>
+          <w:color w:val="000000" w:themeColor="text1"/>
+          <w:sz w:val="36"/>
+          <w:szCs w:val="36"/>
+          <w:lang w:val="pt-BR"/>
+        </w:rPr>
+        <w:t>e [COURSENAME]</w:t>
+      </w:r>
+      <w:r>
+        <w:rPr>
+          <w:color w:val="000000" w:themeColor="text1"/>
+          <w:sz w:val="36"/>
+          <w:szCs w:val="36"/>
+          <w:lang w:val="pt-BR"/>
+        </w:rPr>
+        <w:t>.</w:t>
       </w:r>
     </w:p>
     <w:p>
@@ -1440,10 +1480,11 @@
   </w:font>
   <w:font w:name="Rockwell">
     <w:altName w:val="Rockwell"/>
+    <w:panose1 w:val="02060603020205020403"/>
     <w:charset w:val="00"/>
     <w:family w:val="roman"/>
     <w:pitch w:val="variable"/>
-    <w:sig w:usb0="00000003" w:usb1="00000000" w:usb2="00000000" w:usb3="00000000" w:csb0="00000001" w:csb1="00000000"/>
+    <w:sig w:usb0="00000007" w:usb1="00000000" w:usb2="00000000" w:usb3="00000000" w:csb0="00000003" w:csb1="00000000"/>
   </w:font>
   <w:font w:name="SimHei">
     <w:altName w:val="黑体"/>
@@ -1459,7 +1500,7 @@
     <w:charset w:val="86"/>
     <w:family w:val="auto"/>
     <w:pitch w:val="variable"/>
-    <w:sig w:usb0="00000003" w:usb1="288F0000" w:usb2="00000016" w:usb3="00000000" w:csb0="00040001" w:csb1="00000000"/>
+    <w:sig w:usb0="00000203" w:usb1="288F0000" w:usb2="00000016" w:usb3="00000000" w:csb0="00040001" w:csb1="00000000"/>
   </w:font>
   <w:font w:name="Calibri">
     <w:panose1 w:val="020F0502020204030204"/>
@@ -1499,7 +1540,9 @@
     <w:rsid w:val="00874E15"/>
     <w:rsid w:val="00B24987"/>
     <w:rsid w:val="00B351FB"/>
+    <w:rsid w:val="00C0005B"/>
     <w:rsid w:val="00E11C57"/>
+    <w:rsid w:val="00F36F2D"/>
     <w:rsid w:val="00FF6E6C"/>
   </w:rsids>
   <m:mathPr>

</xml_diff>